<commit_message>
Update dates for assignments
</commit_message>
<xml_diff>
--- a/assignments/personal_homepage.docx
+++ b/assignments/personal_homepage.docx
@@ -21,7 +21,7 @@
         <w:rPr>
           <w:b/>
         </w:rPr>
-        <w:t xml:space="preserve">Due date: October 16, 2019</w:t>
+        <w:t xml:space="preserve">Due date: March 23, 2020</w:t>
       </w:r>
     </w:p>
     <w:p>
@@ -965,7 +965,7 @@
     </w:lvl>
   </w:abstractNum>
   <w:abstractNum w:abstractNumId="990">
-    <w:nsid w:val="445c2d37"/>
+    <w:nsid w:val="7a853d43"/>
     <w:multiLevelType w:val="multilevel"/>
     <w:lvl w:ilvl="0">
       <w:numFmt w:val="bullet"/>
@@ -1046,7 +1046,7 @@
     </w:lvl>
   </w:abstractNum>
   <w:abstractNum w:abstractNumId="991">
-    <w:nsid w:val="49affcb0"/>
+    <w:nsid w:val="77a32d42"/>
     <w:multiLevelType w:val="multilevel"/>
     <w:lvl w:ilvl="0">
       <w:numFmt w:val="bullet"/>

</xml_diff>

<commit_message>
Add new folder requirement
</commit_message>
<xml_diff>
--- a/assignments/personal_homepage.docx
+++ b/assignments/personal_homepage.docx
@@ -513,7 +513,7 @@
         </w:numPr>
       </w:pPr>
       <w:r>
-        <w:t xml:space="preserve">Images are to be stored within a folder labeled "images"</w:t>
+        <w:t xml:space="preserve">Images are to be stored within a folder labeled "assets"</w:t>
       </w:r>
     </w:p>
     <w:p>
@@ -533,6 +533,17 @@
       </w:pPr>
       <w:r>
         <w:t xml:space="preserve">Other requirements:</w:t>
+      </w:r>
+    </w:p>
+    <w:p>
+      <w:pPr>
+        <w:numPr>
+          <w:numId w:val="1005"/>
+          <w:ilvl w:val="0"/>
+        </w:numPr>
+      </w:pPr>
+      <w:r>
+        <w:t xml:space="preserve">At least one file must be inside of a folder</w:t>
       </w:r>
     </w:p>
     <w:p>
@@ -965,7 +976,7 @@
     </w:lvl>
   </w:abstractNum>
   <w:abstractNum w:abstractNumId="990">
-    <w:nsid w:val="7a853d43"/>
+    <w:nsid w:val="b53eb4ea"/>
     <w:multiLevelType w:val="multilevel"/>
     <w:lvl w:ilvl="0">
       <w:numFmt w:val="bullet"/>
@@ -1046,7 +1057,7 @@
     </w:lvl>
   </w:abstractNum>
   <w:abstractNum w:abstractNumId="991">
-    <w:nsid w:val="77a32d42"/>
+    <w:nsid w:val="578c2346"/>
     <w:multiLevelType w:val="multilevel"/>
     <w:lvl w:ilvl="0">
       <w:numFmt w:val="bullet"/>

</xml_diff>